<commit_message>
Update Documentaco de Aprendizagem.docx
</commit_message>
<xml_diff>
--- a/CFB_Cursos/Documentaco de Aprendizagem.docx
+++ b/CFB_Cursos/Documentaco de Aprendizagem.docx
@@ -413,13 +413,15 @@
       <w:pPr>
         <w:rPr>
           <w:rFonts w:ascii="Times New Roman" w:hAnsi="Times New Roman" w:cs="Times New Roman"/>
-          <w:sz w:val="40"/>
-          <w:szCs w:val="40"/>
-        </w:rPr>
-      </w:pPr>
-      <w:r>
-        <w:rPr>
-          <w:rFonts w:ascii="Times New Roman" w:hAnsi="Times New Roman" w:cs="Times New Roman"/>
+          <w:color w:val="FF0000"/>
+          <w:sz w:val="40"/>
+          <w:szCs w:val="40"/>
+        </w:rPr>
+      </w:pPr>
+      <w:r>
+        <w:rPr>
+          <w:rFonts w:ascii="Times New Roman" w:hAnsi="Times New Roman" w:cs="Times New Roman"/>
+          <w:color w:val="FF0000"/>
           <w:sz w:val="40"/>
           <w:szCs w:val="40"/>
         </w:rPr>
@@ -541,13 +543,15 @@
       <w:pPr>
         <w:rPr>
           <w:rFonts w:ascii="Times New Roman" w:hAnsi="Times New Roman" w:cs="Times New Roman"/>
-          <w:sz w:val="40"/>
-          <w:szCs w:val="40"/>
-        </w:rPr>
-      </w:pPr>
-      <w:r>
-        <w:rPr>
-          <w:rFonts w:ascii="Times New Roman" w:hAnsi="Times New Roman" w:cs="Times New Roman"/>
+          <w:color w:val="FF0000"/>
+          <w:sz w:val="40"/>
+          <w:szCs w:val="40"/>
+        </w:rPr>
+      </w:pPr>
+      <w:r>
+        <w:rPr>
+          <w:rFonts w:ascii="Times New Roman" w:hAnsi="Times New Roman" w:cs="Times New Roman"/>
+          <w:color w:val="FF0000"/>
           <w:sz w:val="40"/>
           <w:szCs w:val="40"/>
         </w:rPr>
@@ -610,6 +614,425 @@
           <w:szCs w:val="40"/>
         </w:rPr>
         <w:t xml:space="preserve"> e pode utilizar uma função anônima</w:t>
+      </w:r>
+      <w:r>
+        <w:rPr>
+          <w:rFonts w:ascii="Times New Roman" w:hAnsi="Times New Roman" w:cs="Times New Roman"/>
+          <w:sz w:val="40"/>
+          <w:szCs w:val="40"/>
+        </w:rPr>
+        <w:t>.</w:t>
+      </w:r>
+    </w:p>
+    <w:p>
+      <w:pPr>
+        <w:rPr>
+          <w:rFonts w:ascii="Times New Roman" w:hAnsi="Times New Roman" w:cs="Times New Roman"/>
+          <w:sz w:val="40"/>
+          <w:szCs w:val="40"/>
+        </w:rPr>
+      </w:pPr>
+    </w:p>
+    <w:p>
+      <w:pPr>
+        <w:rPr>
+          <w:rFonts w:ascii="Times New Roman" w:hAnsi="Times New Roman" w:cs="Times New Roman"/>
+          <w:sz w:val="40"/>
+          <w:szCs w:val="40"/>
+        </w:rPr>
+      </w:pPr>
+      <w:r>
+        <w:rPr>
+          <w:rFonts w:ascii="Times New Roman" w:hAnsi="Times New Roman" w:cs="Times New Roman"/>
+          <w:sz w:val="40"/>
+          <w:szCs w:val="40"/>
+        </w:rPr>
+        <w:t>FUNÇÕES:</w:t>
+      </w:r>
+    </w:p>
+    <w:p>
+      <w:pPr>
+        <w:rPr>
+          <w:rFonts w:ascii="Times New Roman" w:hAnsi="Times New Roman" w:cs="Times New Roman"/>
+          <w:sz w:val="40"/>
+          <w:szCs w:val="40"/>
+        </w:rPr>
+      </w:pPr>
+      <w:r>
+        <w:rPr>
+          <w:rFonts w:ascii="Times New Roman" w:hAnsi="Times New Roman" w:cs="Times New Roman"/>
+          <w:sz w:val="40"/>
+          <w:szCs w:val="40"/>
+        </w:rPr>
+        <w:t>Funções Factory: são funções que carregam com si um objeto literal e métodos.</w:t>
+      </w:r>
+    </w:p>
+    <w:p>
+      <w:pPr>
+        <w:rPr>
+          <w:rFonts w:ascii="Times New Roman" w:hAnsi="Times New Roman" w:cs="Times New Roman"/>
+          <w:sz w:val="40"/>
+          <w:szCs w:val="40"/>
+        </w:rPr>
+      </w:pPr>
+      <w:r>
+        <w:rPr>
+          <w:rFonts w:ascii="Times New Roman" w:hAnsi="Times New Roman" w:cs="Times New Roman"/>
+          <w:sz w:val="40"/>
+          <w:szCs w:val="40"/>
+        </w:rPr>
+        <w:t>Ex: let funcaoFactory = {nome: ‘jorge’, idade: ‘idade’, falar(método)}</w:t>
+      </w:r>
+    </w:p>
+    <w:p>
+      <w:pPr>
+        <w:rPr>
+          <w:rFonts w:ascii="Times New Roman" w:hAnsi="Times New Roman" w:cs="Times New Roman"/>
+          <w:sz w:val="40"/>
+          <w:szCs w:val="40"/>
+        </w:rPr>
+      </w:pPr>
+      <w:r>
+        <w:rPr>
+          <w:rFonts w:ascii="Times New Roman" w:hAnsi="Times New Roman" w:cs="Times New Roman"/>
+          <w:sz w:val="40"/>
+          <w:szCs w:val="40"/>
+        </w:rPr>
+        <w:t>Funções Construtoras: são funções que carregam o operador this.</w:t>
+      </w:r>
+    </w:p>
+    <w:p>
+      <w:pPr>
+        <w:rPr>
+          <w:rFonts w:ascii="Times New Roman" w:hAnsi="Times New Roman" w:cs="Times New Roman"/>
+          <w:sz w:val="40"/>
+          <w:szCs w:val="40"/>
+        </w:rPr>
+      </w:pPr>
+      <w:r>
+        <w:rPr>
+          <w:rFonts w:ascii="Times New Roman" w:hAnsi="Times New Roman" w:cs="Times New Roman"/>
+          <w:sz w:val="40"/>
+          <w:szCs w:val="40"/>
+        </w:rPr>
+        <w:lastRenderedPageBreak/>
+        <w:t>Ex: let funcaoConstr = function(){ this.nome = ‘Jorge’ this.idade = ‘19’ this.falar = function(){this.funcao}}</w:t>
+      </w:r>
+    </w:p>
+    <w:p>
+      <w:pPr>
+        <w:rPr>
+          <w:rFonts w:ascii="Times New Roman" w:hAnsi="Times New Roman" w:cs="Times New Roman"/>
+          <w:sz w:val="40"/>
+          <w:szCs w:val="40"/>
+        </w:rPr>
+      </w:pPr>
+      <w:r>
+        <w:rPr>
+          <w:rFonts w:ascii="Times New Roman" w:hAnsi="Times New Roman" w:cs="Times New Roman"/>
+          <w:sz w:val="40"/>
+          <w:szCs w:val="40"/>
+        </w:rPr>
+        <w:t>Funções Anônimas: são funções que são declaradas dentro de variáveis ou dentro de outras funções.</w:t>
+      </w:r>
+    </w:p>
+    <w:p>
+      <w:pPr>
+        <w:rPr>
+          <w:rFonts w:ascii="Times New Roman" w:hAnsi="Times New Roman" w:cs="Times New Roman"/>
+          <w:sz w:val="40"/>
+          <w:szCs w:val="40"/>
+        </w:rPr>
+      </w:pPr>
+      <w:r>
+        <w:rPr>
+          <w:rFonts w:ascii="Times New Roman" w:hAnsi="Times New Roman" w:cs="Times New Roman"/>
+          <w:sz w:val="40"/>
+          <w:szCs w:val="40"/>
+        </w:rPr>
+        <w:t>Ex: let arrowFunction= ()=&gt;{bloco de funçao}</w:t>
+      </w:r>
+    </w:p>
+    <w:p>
+      <w:pPr>
+        <w:rPr>
+          <w:rFonts w:ascii="Times New Roman" w:hAnsi="Times New Roman" w:cs="Times New Roman"/>
+          <w:sz w:val="40"/>
+          <w:szCs w:val="40"/>
+        </w:rPr>
+      </w:pPr>
+      <w:r>
+        <w:rPr>
+          <w:rFonts w:ascii="Times New Roman" w:hAnsi="Times New Roman" w:cs="Times New Roman"/>
+          <w:sz w:val="40"/>
+          <w:szCs w:val="40"/>
+        </w:rPr>
+        <w:t xml:space="preserve">Prototype: são heranças que podem ser herdados de outras funções, já que todas advem do mesmo object. Para criar um novo atributo &gt; Object.prototype.atributo = valor. </w:t>
+      </w:r>
+    </w:p>
+    <w:p>
+      <w:pPr>
+        <w:rPr>
+          <w:rFonts w:ascii="Times New Roman" w:hAnsi="Times New Roman" w:cs="Times New Roman"/>
+          <w:sz w:val="40"/>
+          <w:szCs w:val="40"/>
+        </w:rPr>
+      </w:pPr>
+      <w:r>
+        <w:rPr>
+          <w:rFonts w:ascii="Times New Roman" w:hAnsi="Times New Roman" w:cs="Times New Roman"/>
+          <w:sz w:val="40"/>
+          <w:szCs w:val="40"/>
+        </w:rPr>
+        <w:t>Ex: let animal = {atributo: ‘a’}</w:t>
+      </w:r>
+    </w:p>
+    <w:p>
+      <w:pPr>
+        <w:rPr>
+          <w:rFonts w:ascii="Times New Roman" w:hAnsi="Times New Roman" w:cs="Times New Roman"/>
+          <w:sz w:val="40"/>
+          <w:szCs w:val="40"/>
+        </w:rPr>
+      </w:pPr>
+      <w:r>
+        <w:rPr>
+          <w:rFonts w:ascii="Times New Roman" w:hAnsi="Times New Roman" w:cs="Times New Roman"/>
+          <w:sz w:val="40"/>
+          <w:szCs w:val="40"/>
+        </w:rPr>
+        <w:t>Let vertebrado = {__proto__: animal, atributo: ‘b’}</w:t>
+      </w:r>
+    </w:p>
+    <w:p>
+      <w:pPr>
+        <w:rPr>
+          <w:rFonts w:ascii="Times New Roman" w:hAnsi="Times New Roman" w:cs="Times New Roman"/>
+          <w:sz w:val="40"/>
+          <w:szCs w:val="40"/>
+        </w:rPr>
+      </w:pPr>
+      <w:r>
+        <w:rPr>
+          <w:rFonts w:ascii="Times New Roman" w:hAnsi="Times New Roman" w:cs="Times New Roman"/>
+          <w:sz w:val="40"/>
+          <w:szCs w:val="40"/>
+        </w:rPr>
+        <w:t xml:space="preserve">Operador </w:t>
+      </w:r>
+      <w:r>
+        <w:rPr>
+          <w:rFonts w:ascii="Times New Roman" w:hAnsi="Times New Roman" w:cs="Times New Roman"/>
+          <w:sz w:val="40"/>
+          <w:szCs w:val="40"/>
+        </w:rPr>
+        <w:t>Spred</w:t>
+      </w:r>
+      <w:r>
+        <w:rPr>
+          <w:rFonts w:ascii="Times New Roman" w:hAnsi="Times New Roman" w:cs="Times New Roman"/>
+          <w:sz w:val="40"/>
+          <w:szCs w:val="40"/>
+        </w:rPr>
+        <w:t xml:space="preserve">: ele é utilizado </w:t>
+      </w:r>
+      <w:r>
+        <w:rPr>
+          <w:rFonts w:ascii="Times New Roman" w:hAnsi="Times New Roman" w:cs="Times New Roman"/>
+          <w:sz w:val="40"/>
+          <w:szCs w:val="40"/>
+        </w:rPr>
+        <w:t>para espalhar algum conteúdo dentro de um array, objeto.</w:t>
+      </w:r>
+    </w:p>
+    <w:p>
+      <w:pPr>
+        <w:rPr>
+          <w:rFonts w:ascii="Times New Roman" w:hAnsi="Times New Roman" w:cs="Times New Roman"/>
+          <w:sz w:val="40"/>
+          <w:szCs w:val="40"/>
+        </w:rPr>
+      </w:pPr>
+      <w:r>
+        <w:rPr>
+          <w:rFonts w:ascii="Times New Roman" w:hAnsi="Times New Roman" w:cs="Times New Roman"/>
+          <w:sz w:val="40"/>
+          <w:szCs w:val="40"/>
+        </w:rPr>
+        <w:t>Ex: let x = ‘olá mundo’ ...x &gt; espalha o conteúdo do x</w:t>
+      </w:r>
+    </w:p>
+    <w:p>
+      <w:pPr>
+        <w:rPr>
+          <w:rFonts w:ascii="Times New Roman" w:hAnsi="Times New Roman" w:cs="Times New Roman"/>
+          <w:sz w:val="40"/>
+          <w:szCs w:val="40"/>
+        </w:rPr>
+      </w:pPr>
+      <w:r>
+        <w:rPr>
+          <w:rFonts w:ascii="Times New Roman" w:hAnsi="Times New Roman" w:cs="Times New Roman"/>
+          <w:sz w:val="40"/>
+          <w:szCs w:val="40"/>
+        </w:rPr>
+        <w:t xml:space="preserve">Operador </w:t>
+      </w:r>
+      <w:r>
+        <w:rPr>
+          <w:rFonts w:ascii="Times New Roman" w:hAnsi="Times New Roman" w:cs="Times New Roman"/>
+          <w:sz w:val="40"/>
+          <w:szCs w:val="40"/>
+        </w:rPr>
+        <w:t>Rest</w:t>
+      </w:r>
+      <w:r>
+        <w:rPr>
+          <w:rFonts w:ascii="Times New Roman" w:hAnsi="Times New Roman" w:cs="Times New Roman"/>
+          <w:sz w:val="40"/>
+          <w:szCs w:val="40"/>
+        </w:rPr>
+        <w:t xml:space="preserve">: ele é utilizado para </w:t>
+      </w:r>
+      <w:r>
+        <w:rPr>
+          <w:rFonts w:ascii="Times New Roman" w:hAnsi="Times New Roman" w:cs="Times New Roman"/>
+          <w:sz w:val="40"/>
+          <w:szCs w:val="40"/>
+        </w:rPr>
+        <w:t>unir</w:t>
+      </w:r>
+      <w:r>
+        <w:rPr>
+          <w:rFonts w:ascii="Times New Roman" w:hAnsi="Times New Roman" w:cs="Times New Roman"/>
+          <w:sz w:val="40"/>
+          <w:szCs w:val="40"/>
+        </w:rPr>
+        <w:t xml:space="preserve"> algum conteúdo dentro de um</w:t>
+      </w:r>
+      <w:r>
+        <w:rPr>
+          <w:rFonts w:ascii="Times New Roman" w:hAnsi="Times New Roman" w:cs="Times New Roman"/>
+          <w:sz w:val="40"/>
+          <w:szCs w:val="40"/>
+        </w:rPr>
+        <w:t>a função</w:t>
+      </w:r>
+      <w:r>
+        <w:rPr>
+          <w:rFonts w:ascii="Times New Roman" w:hAnsi="Times New Roman" w:cs="Times New Roman"/>
+          <w:sz w:val="40"/>
+          <w:szCs w:val="40"/>
+        </w:rPr>
+        <w:t>.</w:t>
+      </w:r>
+    </w:p>
+    <w:p>
+      <w:pPr>
+        <w:rPr>
+          <w:rFonts w:ascii="Times New Roman" w:hAnsi="Times New Roman" w:cs="Times New Roman"/>
+          <w:sz w:val="40"/>
+          <w:szCs w:val="40"/>
+        </w:rPr>
+      </w:pPr>
+      <w:r>
+        <w:rPr>
+          <w:rFonts w:ascii="Times New Roman" w:hAnsi="Times New Roman" w:cs="Times New Roman"/>
+          <w:sz w:val="40"/>
+          <w:szCs w:val="40"/>
+        </w:rPr>
+        <w:t xml:space="preserve">Ex: </w:t>
+      </w:r>
+      <w:r>
+        <w:rPr>
+          <w:rFonts w:ascii="Times New Roman" w:hAnsi="Times New Roman" w:cs="Times New Roman"/>
+          <w:sz w:val="40"/>
+          <w:szCs w:val="40"/>
+        </w:rPr>
+        <w:t>function soma(...</w:t>
+      </w:r>
+      <w:r>
+        <w:rPr>
+          <w:rFonts w:ascii="Times New Roman" w:hAnsi="Times New Roman" w:cs="Times New Roman"/>
+          <w:sz w:val="40"/>
+          <w:szCs w:val="40"/>
+        </w:rPr>
+        <w:t>parametro</w:t>
+      </w:r>
+      <w:r>
+        <w:rPr>
+          <w:rFonts w:ascii="Times New Roman" w:hAnsi="Times New Roman" w:cs="Times New Roman"/>
+          <w:sz w:val="40"/>
+          <w:szCs w:val="40"/>
+        </w:rPr>
+        <w:t>){let resultado = 0 return resultado}</w:t>
+      </w:r>
+    </w:p>
+    <w:p>
+      <w:pPr>
+        <w:rPr>
+          <w:rFonts w:ascii="Times New Roman" w:hAnsi="Times New Roman" w:cs="Times New Roman"/>
+          <w:sz w:val="40"/>
+          <w:szCs w:val="40"/>
+        </w:rPr>
+      </w:pPr>
+      <w:r>
+        <w:rPr>
+          <w:rFonts w:ascii="Times New Roman" w:hAnsi="Times New Roman" w:cs="Times New Roman"/>
+          <w:sz w:val="40"/>
+          <w:szCs w:val="40"/>
+        </w:rPr>
+        <w:t>Operador Destructuring Assingnment: desestrutura um array ou um objeto</w:t>
+      </w:r>
+    </w:p>
+    <w:p>
+      <w:pPr>
+        <w:rPr>
+          <w:rFonts w:ascii="Times New Roman" w:hAnsi="Times New Roman" w:cs="Times New Roman"/>
+          <w:sz w:val="40"/>
+          <w:szCs w:val="40"/>
+        </w:rPr>
+      </w:pPr>
+      <w:r>
+        <w:rPr>
+          <w:rFonts w:ascii="Times New Roman" w:hAnsi="Times New Roman" w:cs="Times New Roman"/>
+          <w:sz w:val="40"/>
+          <w:szCs w:val="40"/>
+        </w:rPr>
+        <w:t>Ex Array: let frutas = [1, 2, 3, 4] let [a, b</w:t>
+      </w:r>
+      <w:r>
+        <w:rPr>
+          <w:rFonts w:ascii="Times New Roman" w:hAnsi="Times New Roman" w:cs="Times New Roman"/>
+          <w:sz w:val="40"/>
+          <w:szCs w:val="40"/>
+        </w:rPr>
+        <w:t>, c=5</w:t>
+      </w:r>
+      <w:r>
+        <w:rPr>
+          <w:rFonts w:ascii="Times New Roman" w:hAnsi="Times New Roman" w:cs="Times New Roman"/>
+          <w:sz w:val="40"/>
+          <w:szCs w:val="40"/>
+        </w:rPr>
+        <w:t>] = frutas &gt; o a e b são variáveis.</w:t>
+      </w:r>
+    </w:p>
+    <w:p>
+      <w:pPr>
+        <w:rPr>
+          <w:rFonts w:ascii="Times New Roman" w:hAnsi="Times New Roman" w:cs="Times New Roman"/>
+          <w:sz w:val="40"/>
+          <w:szCs w:val="40"/>
+        </w:rPr>
+      </w:pPr>
+      <w:r>
+        <w:rPr>
+          <w:rFonts w:ascii="Times New Roman" w:hAnsi="Times New Roman" w:cs="Times New Roman"/>
+          <w:sz w:val="40"/>
+          <w:szCs w:val="40"/>
+        </w:rPr>
+        <w:t>Ex Objeto: let produtos  = {a: ‘1’, b: ‘2’, detalhes: {fab: ‘4’}} let {a, b} = produtos</w:t>
       </w:r>
     </w:p>
     <w:sectPr>

</xml_diff>